<commit_message>
update gelar di lembar pengesahan, add lembar bimbingan di lampiran
</commit_message>
<xml_diff>
--- a/2. Lembar Pengesahan.docx
+++ b/2. Lembar Pengesahan.docx
@@ -138,15 +138,15 @@
         <w:pStyle w:val="CustomContent"/>
         <w:ind w:firstLine="0"/>
         <w:jc w:val="center"/>
-        <w:rPr>
-          <w:lang w:val="id-ID"/>
-        </w:rPr>
       </w:pPr>
       <w:r>
         <w:rPr>
           <w:lang w:val="id-ID"/>
         </w:rPr>
-        <w:t>Mengesahkan,</w:t>
+        <w:t>Mengesahkan</w:t>
+      </w:r>
+      <w:r>
+        <w:t>,</w:t>
       </w:r>
     </w:p>
     <w:p>
@@ -376,7 +376,42 @@
                 <w:szCs w:val="22"/>
                 <w:u w:val="single"/>
               </w:rPr>
-              <w:t>H. M. Sigit Winoto, ST</w:t>
+              <w:t>H. M. Sigit Winoto, S</w:t>
+            </w:r>
+            <w:r>
+              <w:rPr>
+                <w:rFonts w:ascii="Arial" w:hAnsi="Arial" w:cs="Arial"/>
+                <w:b/>
+                <w:bCs/>
+                <w:sz w:val="22"/>
+                <w:szCs w:val="22"/>
+                <w:u w:val="single"/>
+                <w:lang w:val="en-US"/>
+              </w:rPr>
+              <w:t>.</w:t>
+            </w:r>
+            <w:r>
+              <w:rPr>
+                <w:rFonts w:ascii="Arial" w:hAnsi="Arial" w:cs="Arial"/>
+                <w:b/>
+                <w:bCs/>
+                <w:sz w:val="22"/>
+                <w:szCs w:val="22"/>
+                <w:u w:val="single"/>
+              </w:rPr>
+              <w:t>T</w:t>
+            </w:r>
+            <w:r>
+              <w:rPr>
+                <w:rFonts w:ascii="Arial" w:hAnsi="Arial" w:cs="Arial"/>
+                <w:b/>
+                <w:bCs/>
+                <w:sz w:val="22"/>
+                <w:szCs w:val="22"/>
+                <w:u w:val="single"/>
+                <w:lang w:val="en-US"/>
+              </w:rPr>
+              <w:t>.</w:t>
             </w:r>
             <w:r>
               <w:rPr>
@@ -564,8 +599,20 @@
                 <w:sz w:val="22"/>
                 <w:szCs w:val="22"/>
                 <w:u w:val="single"/>
+                <w:lang w:val="en-US"/>
               </w:rPr>
-              <w:t xml:space="preserve">, </w:t>
+              <w:t>.</w:t>
+            </w:r>
+            <w:r>
+              <w:rPr>
+                <w:rFonts w:ascii="Arial" w:hAnsi="Arial" w:cs="Arial"/>
+                <w:b/>
+                <w:bCs/>
+                <w:sz w:val="22"/>
+                <w:szCs w:val="22"/>
+                <w:u w:val="single"/>
+              </w:rPr>
+              <w:t xml:space="preserve"> </w:t>
             </w:r>
           </w:p>
           <w:p>
@@ -888,7 +935,7 @@
                 <w:sz w:val="22"/>
                 <w:szCs w:val="22"/>
               </w:rPr>
-              <w:t>Asisten Kepala Unit ICT</w:t>
+              <w:t>Kepala Unit ICT</w:t>
             </w:r>
           </w:p>
           <w:p>

</xml_diff>